<commit_message>
updating systematic review and results
</commit_message>
<xml_diff>
--- a/Data/Systematic_Review_Record_Keeping/Search Methodology Details and Record Keeping.docx
+++ b/Data/Systematic_Review_Record_Keeping/Search Methodology Details and Record Keeping.docx
@@ -1,6 +1,6 @@
 
 <file path=word/document.xml><?xml version="1.0" encoding="utf-8"?>
-<w:document xmlns:wpc="http://schemas.microsoft.com/office/word/2010/wordprocessingCanvas" xmlns:mc="http://schemas.openxmlformats.org/markup-compatibility/2006" xmlns:o="urn:schemas-microsoft-com:office:office" xmlns:r="http://schemas.openxmlformats.org/officeDocument/2006/relationships" xmlns:m="http://schemas.openxmlformats.org/officeDocument/2006/math" xmlns:v="urn:schemas-microsoft-com:vml" xmlns:wp14="http://schemas.microsoft.com/office/word/2010/wordprocessingDrawing" xmlns:wp="http://schemas.openxmlformats.org/drawingml/2006/wordprocessingDrawing" xmlns:w10="urn:schemas-microsoft-com:office:word" xmlns:w="http://schemas.openxmlformats.org/wordprocessingml/2006/main" xmlns:w14="http://schemas.microsoft.com/office/word/2010/wordml" xmlns:w15="http://schemas.microsoft.com/office/word/2012/wordml" xmlns:wpg="http://schemas.microsoft.com/office/word/2010/wordprocessingGroup" xmlns:wpi="http://schemas.microsoft.com/office/word/2010/wordprocessingInk" xmlns:wne="http://schemas.microsoft.com/office/word/2006/wordml" xmlns:wps="http://schemas.microsoft.com/office/word/2010/wordprocessingShape" mc:Ignorable="w14 w15 wp14">
+<w:document xmlns:wpc="http://schemas.microsoft.com/office/word/2010/wordprocessingCanvas" xmlns:cx="http://schemas.microsoft.com/office/drawing/2014/chartex" xmlns:cx1="http://schemas.microsoft.com/office/drawing/2015/9/8/chartex" xmlns:cx2="http://schemas.microsoft.com/office/drawing/2015/10/21/chartex" xmlns:cx3="http://schemas.microsoft.com/office/drawing/2016/5/9/chartex" xmlns:cx4="http://schemas.microsoft.com/office/drawing/2016/5/10/chartex" xmlns:cx5="http://schemas.microsoft.com/office/drawing/2016/5/11/chartex" xmlns:cx6="http://schemas.microsoft.com/office/drawing/2016/5/12/chartex" xmlns:cx7="http://schemas.microsoft.com/office/drawing/2016/5/13/chartex" xmlns:cx8="http://schemas.microsoft.com/office/drawing/2016/5/14/chartex" xmlns:mc="http://schemas.openxmlformats.org/markup-compatibility/2006" xmlns:aink="http://schemas.microsoft.com/office/drawing/2016/ink" xmlns:am3d="http://schemas.microsoft.com/office/drawing/2017/model3d" xmlns:o="urn:schemas-microsoft-com:office:office" xmlns:r="http://schemas.openxmlformats.org/officeDocument/2006/relationships" xmlns:m="http://schemas.openxmlformats.org/officeDocument/2006/math" xmlns:v="urn:schemas-microsoft-com:vml" xmlns:wp14="http://schemas.microsoft.com/office/word/2010/wordprocessingDrawing" xmlns:wp="http://schemas.openxmlformats.org/drawingml/2006/wordprocessingDrawing" xmlns:w10="urn:schemas-microsoft-com:office:word" xmlns:w="http://schemas.openxmlformats.org/wordprocessingml/2006/main" xmlns:w14="http://schemas.microsoft.com/office/word/2010/wordml" xmlns:w15="http://schemas.microsoft.com/office/word/2012/wordml" xmlns:w16cid="http://schemas.microsoft.com/office/word/2016/wordml/cid" xmlns:w16se="http://schemas.microsoft.com/office/word/2015/wordml/symex" xmlns:wpg="http://schemas.microsoft.com/office/word/2010/wordprocessingGroup" xmlns:wpi="http://schemas.microsoft.com/office/word/2010/wordprocessingInk" xmlns:wne="http://schemas.microsoft.com/office/word/2006/wordml" xmlns:wps="http://schemas.microsoft.com/office/word/2010/wordprocessingShape" mc:Ignorable="w14 w15 w16se w16cid wp14">
   <w:body>
     <w:p>
       <w:pPr>
@@ -133,21 +133,7 @@
         <w:rPr>
           <w:b/>
         </w:rPr>
-        <w:t xml:space="preserve">, yielded 1795 results (1 presumed duplicate, removed by </w:t>
-      </w:r>
-      <w:proofErr w:type="spellStart"/>
-      <w:r>
-        <w:rPr>
-          <w:b/>
-        </w:rPr>
-        <w:t>Mendeley</w:t>
-      </w:r>
-      <w:proofErr w:type="spellEnd"/>
-      <w:r>
-        <w:rPr>
-          <w:b/>
-        </w:rPr>
-        <w:t xml:space="preserve">). </w:t>
+        <w:t xml:space="preserve">, yielded 1795 results (1 presumed duplicate, removed by Mendeley). </w:t>
       </w:r>
     </w:p>
     <w:p>
@@ -201,21 +187,7 @@
         <w:rPr>
           <w:b/>
         </w:rPr>
-        <w:t xml:space="preserve">Uploaded into </w:t>
-      </w:r>
-      <w:proofErr w:type="spellStart"/>
-      <w:r>
-        <w:rPr>
-          <w:b/>
-        </w:rPr>
-        <w:t>Mendeley</w:t>
-      </w:r>
-      <w:proofErr w:type="spellEnd"/>
-      <w:r>
-        <w:rPr>
-          <w:b/>
-        </w:rPr>
-        <w:t xml:space="preserve">, yielded </w:t>
+        <w:t xml:space="preserve">Uploaded into Mendeley, yielded </w:t>
       </w:r>
       <w:r>
         <w:rPr>
@@ -233,21 +205,7 @@
         <w:rPr>
           <w:b/>
         </w:rPr>
-        <w:t xml:space="preserve">2 presumed duplicates, removed by </w:t>
-      </w:r>
-      <w:proofErr w:type="spellStart"/>
-      <w:r>
-        <w:rPr>
-          <w:b/>
-        </w:rPr>
-        <w:t>Mendeley</w:t>
-      </w:r>
-      <w:proofErr w:type="spellEnd"/>
-      <w:r>
-        <w:rPr>
-          <w:b/>
-        </w:rPr>
-        <w:t xml:space="preserve">). </w:t>
+        <w:t xml:space="preserve">2 presumed duplicates, removed by Mendeley). </w:t>
       </w:r>
     </w:p>
     <w:p>
@@ -322,21 +280,7 @@
         <w:rPr>
           <w:b/>
         </w:rPr>
-        <w:t xml:space="preserve">Both raw search results have been saved both in </w:t>
-      </w:r>
-      <w:proofErr w:type="spellStart"/>
-      <w:r>
-        <w:rPr>
-          <w:b/>
-        </w:rPr>
-        <w:t>Mendeley</w:t>
-      </w:r>
-      <w:proofErr w:type="spellEnd"/>
-      <w:r>
-        <w:rPr>
-          <w:b/>
-        </w:rPr>
-        <w:t xml:space="preserve"> and on my personal profiles of each website. </w:t>
+        <w:t xml:space="preserve">Both raw search results have been saved both in Mendeley and on my personal profiles of each website. </w:t>
       </w:r>
     </w:p>
     <w:p>
@@ -513,21 +457,7 @@
         <w:rPr>
           <w:b/>
         </w:rPr>
-        <w:t xml:space="preserve">68 from the screening (including </w:t>
-      </w:r>
-      <w:proofErr w:type="spellStart"/>
-      <w:r>
-        <w:rPr>
-          <w:b/>
-        </w:rPr>
-        <w:t>Walldorf</w:t>
-      </w:r>
-      <w:proofErr w:type="spellEnd"/>
-      <w:r>
-        <w:rPr>
-          <w:b/>
-        </w:rPr>
-        <w:t xml:space="preserve"> et al, not yet added to the excel spreadsheet).</w:t>
+        <w:t>68 from the screening (including Walldorf et al, not yet added to the excel spreadsheet).</w:t>
       </w:r>
     </w:p>
     <w:p>
@@ -541,33 +471,11 @@
           <w:b/>
         </w:rPr>
       </w:pPr>
-      <w:proofErr w:type="spellStart"/>
-      <w:r>
-        <w:rPr>
-          <w:b/>
-        </w:rPr>
-        <w:t>Goncalves</w:t>
-      </w:r>
-      <w:proofErr w:type="spellEnd"/>
-      <w:r>
-        <w:rPr>
-          <w:b/>
-        </w:rPr>
-        <w:t xml:space="preserve"> et al, </w:t>
-      </w:r>
-      <w:proofErr w:type="spellStart"/>
-      <w:r>
-        <w:rPr>
-          <w:b/>
-        </w:rPr>
-        <w:t>Tadesse</w:t>
-      </w:r>
-      <w:proofErr w:type="spellEnd"/>
-      <w:r>
-        <w:rPr>
-          <w:b/>
-        </w:rPr>
-        <w:t xml:space="preserve"> et al, which hadn’t been published when I conducted the search, but that Hannah sent over following. </w:t>
+      <w:r>
+        <w:rPr>
+          <w:b/>
+        </w:rPr>
+        <w:t xml:space="preserve">Goncalves et al, Tadesse et al, which hadn’t been published when I conducted the search, but that Hannah sent over following. </w:t>
       </w:r>
     </w:p>
     <w:p>
@@ -651,95 +559,507 @@
         <w:rPr>
           <w:b/>
         </w:rPr>
-        <w:t xml:space="preserve">Study participants </w:t>
+        <w:t>Study participants chosen on the basis of symptoms.</w:t>
+      </w:r>
+    </w:p>
+    <w:p>
+      <w:pPr>
+        <w:numPr>
+          <w:ilvl w:val="0"/>
+          <w:numId w:val="5"/>
+        </w:numPr>
+        <w:spacing w:after="0"/>
+        <w:rPr>
+          <w:b/>
+        </w:rPr>
+      </w:pPr>
+      <w:r>
+        <w:rPr>
+          <w:b/>
+        </w:rPr>
+        <w:t>Study population came from a defined geographical area.</w:t>
+      </w:r>
+    </w:p>
+    <w:p>
+      <w:pPr>
+        <w:numPr>
+          <w:ilvl w:val="0"/>
+          <w:numId w:val="5"/>
+        </w:numPr>
+        <w:spacing w:after="0"/>
+        <w:rPr>
+          <w:b/>
+        </w:rPr>
+      </w:pPr>
+      <w:r>
+        <w:rPr>
+          <w:b/>
+        </w:rPr>
+        <w:t>Measures not taken in patients recently treated as part of a study (e.g. MDA).</w:t>
+      </w:r>
+    </w:p>
+    <w:p>
+      <w:pPr>
+        <w:numPr>
+          <w:ilvl w:val="0"/>
+          <w:numId w:val="5"/>
+        </w:numPr>
+        <w:spacing w:after="0"/>
+        <w:rPr>
+          <w:b/>
+        </w:rPr>
+      </w:pPr>
+      <w:r>
+        <w:rPr>
+          <w:b/>
+        </w:rPr>
+        <w:t>Not pregnant-women only samples</w:t>
+      </w:r>
+    </w:p>
+    <w:p>
+      <w:pPr>
+        <w:numPr>
+          <w:ilvl w:val="0"/>
+          <w:numId w:val="5"/>
+        </w:numPr>
+        <w:spacing w:after="0"/>
+        <w:rPr>
+          <w:b/>
+        </w:rPr>
+      </w:pPr>
+      <w:r>
+        <w:rPr>
+          <w:b/>
+        </w:rPr>
+        <w:t>Not gametocyte measures.</w:t>
+      </w:r>
+    </w:p>
+    <w:p>
+      <w:pPr>
+        <w:rPr>
+          <w:b/>
+        </w:rPr>
+      </w:pPr>
+    </w:p>
+    <w:p>
+      <w:pPr>
+        <w:rPr>
+          <w:b/>
+        </w:rPr>
+      </w:pPr>
+      <w:r>
+        <w:rPr>
+          <w:b/>
+        </w:rPr>
+        <w:lastRenderedPageBreak/>
+        <w:t>Search Results for Updated Review (Conducted 11</w:t>
+      </w:r>
+      <w:r>
+        <w:rPr>
+          <w:b/>
+          <w:vertAlign w:val="superscript"/>
+        </w:rPr>
+        <w:t>th</w:t>
+      </w:r>
+      <w:r>
+        <w:rPr>
+          <w:b/>
+        </w:rPr>
+        <w:t xml:space="preserve"> October 2020):</w:t>
+      </w:r>
+    </w:p>
+    <w:p>
+      <w:pPr>
+        <w:pStyle w:val="ListParagraph"/>
+        <w:numPr>
+          <w:ilvl w:val="0"/>
+          <w:numId w:val="3"/>
+        </w:numPr>
+        <w:rPr>
+          <w:b/>
+        </w:rPr>
+      </w:pPr>
+      <w:r>
+        <w:rPr>
+          <w:b/>
+        </w:rPr>
+        <w:t>Web of Science:</w:t>
+      </w:r>
+    </w:p>
+    <w:p>
+      <w:pPr>
+        <w:pStyle w:val="ListParagraph"/>
+        <w:numPr>
+          <w:ilvl w:val="1"/>
+          <w:numId w:val="3"/>
+        </w:numPr>
+        <w:rPr>
+          <w:b/>
+        </w:rPr>
+      </w:pPr>
+      <w:r>
+        <w:rPr>
+          <w:b/>
+        </w:rPr>
+        <w:t>1032 results in the period 1</w:t>
+      </w:r>
+      <w:r>
+        <w:rPr>
+          <w:b/>
+          <w:vertAlign w:val="superscript"/>
+        </w:rPr>
+        <w:t>st</w:t>
+      </w:r>
+      <w:r>
+        <w:rPr>
+          <w:b/>
+        </w:rPr>
+        <w:t xml:space="preserve"> January 2017 – 11</w:t>
+      </w:r>
+      <w:r>
+        <w:rPr>
+          <w:b/>
+          <w:vertAlign w:val="superscript"/>
+        </w:rPr>
+        <w:t>th</w:t>
+      </w:r>
+      <w:r>
+        <w:rPr>
+          <w:b/>
+        </w:rPr>
+        <w:t xml:space="preserve"> October 2020. </w:t>
+      </w:r>
+    </w:p>
+    <w:p>
+      <w:pPr>
+        <w:pStyle w:val="ListParagraph"/>
+        <w:numPr>
+          <w:ilvl w:val="1"/>
+          <w:numId w:val="3"/>
+        </w:numPr>
+        <w:rPr>
+          <w:b/>
+        </w:rPr>
+      </w:pPr>
+      <w:r>
+        <w:rPr>
+          <w:b/>
+        </w:rPr>
+        <w:t>183 of those published in the period 1</w:t>
+      </w:r>
+      <w:r>
+        <w:rPr>
+          <w:b/>
+          <w:vertAlign w:val="superscript"/>
+        </w:rPr>
+        <w:t>st</w:t>
+      </w:r>
+      <w:r>
+        <w:rPr>
+          <w:b/>
+        </w:rPr>
+        <w:t xml:space="preserve"> January 2017 to July 19</w:t>
+      </w:r>
+      <w:r>
+        <w:rPr>
+          <w:b/>
+          <w:vertAlign w:val="superscript"/>
+        </w:rPr>
+        <w:t>th</w:t>
+      </w:r>
+      <w:r>
+        <w:rPr>
+          <w:b/>
+        </w:rPr>
+        <w:t xml:space="preserve"> 2017. 184</w:t>
+      </w:r>
+      <w:r>
+        <w:rPr>
+          <w:b/>
+          <w:vertAlign w:val="superscript"/>
+        </w:rPr>
+        <w:t>th</w:t>
+      </w:r>
+      <w:r>
+        <w:rPr>
+          <w:b/>
+        </w:rPr>
+        <w:t xml:space="preserve"> article (ordered by date), was then published on July 25</w:t>
+      </w:r>
+      <w:r>
+        <w:rPr>
+          <w:b/>
+          <w:vertAlign w:val="superscript"/>
+        </w:rPr>
+        <w:t>th</w:t>
+      </w:r>
+      <w:r>
+        <w:rPr>
+          <w:b/>
+        </w:rPr>
+        <w:t xml:space="preserve"> 2017. </w:t>
+      </w:r>
+    </w:p>
+    <w:p>
+      <w:pPr>
+        <w:pStyle w:val="ListParagraph"/>
+        <w:numPr>
+          <w:ilvl w:val="0"/>
+          <w:numId w:val="3"/>
+        </w:numPr>
+        <w:rPr>
+          <w:b/>
+        </w:rPr>
+      </w:pPr>
+      <w:r>
+        <w:rPr>
+          <w:b/>
+        </w:rPr>
+        <w:t>PubMed:</w:t>
+      </w:r>
+    </w:p>
+    <w:p>
+      <w:pPr>
+        <w:pStyle w:val="ListParagraph"/>
+        <w:numPr>
+          <w:ilvl w:val="1"/>
+          <w:numId w:val="3"/>
+        </w:numPr>
+        <w:rPr>
+          <w:b/>
+        </w:rPr>
+      </w:pPr>
+      <w:r>
+        <w:rPr>
+          <w:b/>
+        </w:rPr>
+        <w:t>899 results in the period 1</w:t>
+      </w:r>
+      <w:r>
+        <w:rPr>
+          <w:b/>
+          <w:vertAlign w:val="superscript"/>
+        </w:rPr>
+        <w:t>st</w:t>
+      </w:r>
+      <w:r>
+        <w:rPr>
+          <w:b/>
+        </w:rPr>
+        <w:t xml:space="preserve"> January 2017 – 1th October 2020.</w:t>
+      </w:r>
+    </w:p>
+    <w:p>
+      <w:pPr>
+        <w:pStyle w:val="ListParagraph"/>
+        <w:numPr>
+          <w:ilvl w:val="1"/>
+          <w:numId w:val="3"/>
+        </w:numPr>
+        <w:rPr>
+          <w:b/>
+        </w:rPr>
+      </w:pPr>
+      <w:r>
+        <w:rPr>
+          <w:b/>
+        </w:rPr>
+        <w:t>Approx. 145 of those published in the period 1</w:t>
+      </w:r>
+      <w:r>
+        <w:rPr>
+          <w:b/>
+          <w:vertAlign w:val="superscript"/>
+        </w:rPr>
+        <w:t>st</w:t>
+      </w:r>
+      <w:r>
+        <w:rPr>
+          <w:b/>
+        </w:rPr>
+        <w:t xml:space="preserve"> January 2017 to end of July 2017. (Will need to import into EndNote and check dates as </w:t>
+      </w:r>
+      <w:proofErr w:type="spellStart"/>
+      <w:r>
+        <w:rPr>
+          <w:b/>
+        </w:rPr>
+        <w:t>PubMe</w:t>
+      </w:r>
+      <w:proofErr w:type="spellEnd"/>
+      <w:r>
+        <w:rPr>
+          <w:b/>
+        </w:rPr>
+        <w:t xml:space="preserve"> not s good for this as </w:t>
+      </w:r>
+      <w:proofErr w:type="spellStart"/>
+      <w:r>
+        <w:rPr>
+          <w:b/>
+        </w:rPr>
+        <w:t>WoS</w:t>
+      </w:r>
+      <w:proofErr w:type="spellEnd"/>
+      <w:r>
+        <w:rPr>
+          <w:b/>
+        </w:rPr>
+        <w:t xml:space="preserve">). </w:t>
+      </w:r>
+    </w:p>
+    <w:p>
+      <w:pPr>
+        <w:pStyle w:val="ListParagraph"/>
+        <w:numPr>
+          <w:ilvl w:val="0"/>
+          <w:numId w:val="3"/>
+        </w:numPr>
+        <w:rPr>
+          <w:b/>
+        </w:rPr>
+      </w:pPr>
+      <w:r>
+        <w:rPr>
+          <w:b/>
+        </w:rPr>
+        <w:t>In total:</w:t>
+      </w:r>
+    </w:p>
+    <w:p>
+      <w:pPr>
+        <w:pStyle w:val="ListParagraph"/>
+        <w:numPr>
+          <w:ilvl w:val="1"/>
+          <w:numId w:val="3"/>
+        </w:numPr>
+        <w:rPr>
+          <w:b/>
+        </w:rPr>
+      </w:pPr>
+      <w:r>
+        <w:rPr>
+          <w:b/>
+        </w:rPr>
+        <w:t xml:space="preserve">With duplicate removal by EndNote (430 duplicates detected), there were a total of 1501 unique records, which were then imported into </w:t>
+      </w:r>
+      <w:proofErr w:type="spellStart"/>
+      <w:r>
+        <w:rPr>
+          <w:b/>
+        </w:rPr>
+        <w:t>Covidence</w:t>
+      </w:r>
+      <w:proofErr w:type="spellEnd"/>
+      <w:r>
+        <w:rPr>
+          <w:b/>
+        </w:rPr>
+        <w:t xml:space="preserve">. </w:t>
+      </w:r>
+    </w:p>
+    <w:p>
+      <w:pPr>
+        <w:pStyle w:val="ListParagraph"/>
+        <w:numPr>
+          <w:ilvl w:val="1"/>
+          <w:numId w:val="3"/>
+        </w:numPr>
+        <w:rPr>
+          <w:b/>
+        </w:rPr>
+      </w:pPr>
+      <w:proofErr w:type="spellStart"/>
+      <w:r>
+        <w:rPr>
+          <w:b/>
+        </w:rPr>
+        <w:t>Covidence</w:t>
+      </w:r>
+      <w:proofErr w:type="spellEnd"/>
+      <w:r>
+        <w:rPr>
+          <w:b/>
+        </w:rPr>
+        <w:t xml:space="preserve"> then removed another 314 duplicates, bringing the number to be screened to 1187.</w:t>
+      </w:r>
+    </w:p>
+    <w:p>
+      <w:pPr>
+        <w:rPr>
+          <w:b/>
+        </w:rPr>
+      </w:pPr>
+      <w:r>
+        <w:rPr>
+          <w:b/>
+        </w:rPr>
+        <w:t>Initial Abstract Screening Round 1 Done 11</w:t>
+      </w:r>
+      <w:r>
+        <w:rPr>
+          <w:b/>
+          <w:vertAlign w:val="superscript"/>
+        </w:rPr>
+        <w:t>th</w:t>
+      </w:r>
+      <w:r>
+        <w:rPr>
+          <w:b/>
+        </w:rPr>
+        <w:t xml:space="preserve"> October 2020:</w:t>
+      </w:r>
+    </w:p>
+    <w:p>
+      <w:pPr>
+        <w:pStyle w:val="ListParagraph"/>
+        <w:numPr>
+          <w:ilvl w:val="0"/>
+          <w:numId w:val="6"/>
+        </w:numPr>
+        <w:rPr>
+          <w:b/>
+        </w:rPr>
+      </w:pPr>
+      <w:r>
+        <w:rPr>
+          <w:b/>
+        </w:rPr>
+        <w:t>After initial round of Title and Abstract screening, 286 records were included.</w:t>
+      </w:r>
+    </w:p>
+    <w:p>
+      <w:pPr>
+        <w:pStyle w:val="ListParagraph"/>
+        <w:numPr>
+          <w:ilvl w:val="0"/>
+          <w:numId w:val="6"/>
+        </w:numPr>
+        <w:rPr>
+          <w:b/>
+        </w:rPr>
+      </w:pPr>
+      <w:r>
+        <w:rPr>
+          <w:b/>
+        </w:rPr>
+        <w:t>After second round of Title and Abstract screening, ___ records were included.</w:t>
+      </w:r>
+    </w:p>
+    <w:p>
+      <w:pPr>
+        <w:rPr>
+          <w:b/>
+        </w:rPr>
+      </w:pPr>
+      <w:r>
+        <w:rPr>
+          <w:b/>
+        </w:rPr>
+        <w:t xml:space="preserve">After Full Record Screening (Done __ October 2020), a total of ___ texts were retained for inclusion. </w:t>
       </w:r>
       <w:bookmarkStart w:id="0" w:name="_GoBack"/>
       <w:bookmarkEnd w:id="0"/>
-      <w:r>
-        <w:rPr>
-          <w:b/>
-        </w:rPr>
-        <w:t>chosen on the basis of symptoms.</w:t>
-      </w:r>
-    </w:p>
-    <w:p>
-      <w:pPr>
-        <w:numPr>
-          <w:ilvl w:val="0"/>
-          <w:numId w:val="5"/>
-        </w:numPr>
-        <w:spacing w:after="0"/>
-        <w:rPr>
-          <w:b/>
-        </w:rPr>
-      </w:pPr>
-      <w:r>
-        <w:rPr>
-          <w:b/>
-        </w:rPr>
-        <w:t>Study population came from a defined geographical area.</w:t>
-      </w:r>
-    </w:p>
-    <w:p>
-      <w:pPr>
-        <w:numPr>
-          <w:ilvl w:val="0"/>
-          <w:numId w:val="5"/>
-        </w:numPr>
-        <w:spacing w:after="0"/>
-        <w:rPr>
-          <w:b/>
-        </w:rPr>
-      </w:pPr>
-      <w:r>
-        <w:rPr>
-          <w:b/>
-        </w:rPr>
-        <w:t>Measures not taken in patients recently treated as part of a study (e.g. MDA).</w:t>
-      </w:r>
-    </w:p>
-    <w:p>
-      <w:pPr>
-        <w:numPr>
-          <w:ilvl w:val="0"/>
-          <w:numId w:val="5"/>
-        </w:numPr>
-        <w:spacing w:after="0"/>
-        <w:rPr>
-          <w:b/>
-        </w:rPr>
-      </w:pPr>
-      <w:r>
-        <w:rPr>
-          <w:b/>
-        </w:rPr>
-        <w:t>Not pregnant-women only samples</w:t>
-      </w:r>
-    </w:p>
-    <w:p>
-      <w:pPr>
-        <w:numPr>
-          <w:ilvl w:val="0"/>
-          <w:numId w:val="5"/>
-        </w:numPr>
-        <w:spacing w:after="0"/>
-        <w:rPr>
-          <w:b/>
-        </w:rPr>
-      </w:pPr>
-      <w:r>
-        <w:rPr>
-          <w:b/>
-        </w:rPr>
-        <w:t>Not gametocyte measures.</w:t>
-      </w:r>
-    </w:p>
-    <w:p>
-      <w:pPr>
-        <w:rPr>
-          <w:b/>
-        </w:rPr>
-      </w:pPr>
     </w:p>
     <w:sectPr>
       <w:pgSz w:w="11906" w:h="16838"/>
@@ -752,7 +1072,7 @@
 </file>
 
 <file path=word/numbering.xml><?xml version="1.0" encoding="utf-8"?>
-<w:numbering xmlns:wpc="http://schemas.microsoft.com/office/word/2010/wordprocessingCanvas" xmlns:mc="http://schemas.openxmlformats.org/markup-compatibility/2006" xmlns:o="urn:schemas-microsoft-com:office:office" xmlns:r="http://schemas.openxmlformats.org/officeDocument/2006/relationships" xmlns:m="http://schemas.openxmlformats.org/officeDocument/2006/math" xmlns:v="urn:schemas-microsoft-com:vml" xmlns:wp14="http://schemas.microsoft.com/office/word/2010/wordprocessingDrawing" xmlns:wp="http://schemas.openxmlformats.org/drawingml/2006/wordprocessingDrawing" xmlns:w10="urn:schemas-microsoft-com:office:word" xmlns:w="http://schemas.openxmlformats.org/wordprocessingml/2006/main" xmlns:w14="http://schemas.microsoft.com/office/word/2010/wordml" xmlns:w15="http://schemas.microsoft.com/office/word/2012/wordml" xmlns:wpg="http://schemas.microsoft.com/office/word/2010/wordprocessingGroup" xmlns:wpi="http://schemas.microsoft.com/office/word/2010/wordprocessingInk" xmlns:wne="http://schemas.microsoft.com/office/word/2006/wordml" xmlns:wps="http://schemas.microsoft.com/office/word/2010/wordprocessingShape" mc:Ignorable="w14 w15 wp14">
+<w:numbering xmlns:wpc="http://schemas.microsoft.com/office/word/2010/wordprocessingCanvas" xmlns:cx="http://schemas.microsoft.com/office/drawing/2014/chartex" xmlns:cx1="http://schemas.microsoft.com/office/drawing/2015/9/8/chartex" xmlns:cx2="http://schemas.microsoft.com/office/drawing/2015/10/21/chartex" xmlns:cx3="http://schemas.microsoft.com/office/drawing/2016/5/9/chartex" xmlns:cx4="http://schemas.microsoft.com/office/drawing/2016/5/10/chartex" xmlns:cx5="http://schemas.microsoft.com/office/drawing/2016/5/11/chartex" xmlns:cx6="http://schemas.microsoft.com/office/drawing/2016/5/12/chartex" xmlns:cx7="http://schemas.microsoft.com/office/drawing/2016/5/13/chartex" xmlns:cx8="http://schemas.microsoft.com/office/drawing/2016/5/14/chartex" xmlns:mc="http://schemas.openxmlformats.org/markup-compatibility/2006" xmlns:aink="http://schemas.microsoft.com/office/drawing/2016/ink" xmlns:am3d="http://schemas.microsoft.com/office/drawing/2017/model3d" xmlns:o="urn:schemas-microsoft-com:office:office" xmlns:r="http://schemas.openxmlformats.org/officeDocument/2006/relationships" xmlns:m="http://schemas.openxmlformats.org/officeDocument/2006/math" xmlns:v="urn:schemas-microsoft-com:vml" xmlns:wp14="http://schemas.microsoft.com/office/word/2010/wordprocessingDrawing" xmlns:wp="http://schemas.openxmlformats.org/drawingml/2006/wordprocessingDrawing" xmlns:w10="urn:schemas-microsoft-com:office:word" xmlns:w="http://schemas.openxmlformats.org/wordprocessingml/2006/main" xmlns:w14="http://schemas.microsoft.com/office/word/2010/wordml" xmlns:w15="http://schemas.microsoft.com/office/word/2012/wordml" xmlns:w16cid="http://schemas.microsoft.com/office/word/2016/wordml/cid" xmlns:w16se="http://schemas.microsoft.com/office/word/2015/wordml/symex" xmlns:wpg="http://schemas.microsoft.com/office/word/2010/wordprocessingGroup" xmlns:wpi="http://schemas.microsoft.com/office/word/2010/wordprocessingInk" xmlns:wne="http://schemas.microsoft.com/office/word/2006/wordml" xmlns:wps="http://schemas.microsoft.com/office/word/2010/wordprocessingShape" mc:Ignorable="w14 w15 w16se w16cid wp14">
   <w:abstractNum w:abstractNumId="0" w15:restartNumberingAfterBreak="0">
     <w:nsid w:val="1A101DD2"/>
     <w:multiLevelType w:val="hybridMultilevel"/>
@@ -1262,7 +1582,7 @@
   <w:abstractNum w:abstractNumId="4" w15:restartNumberingAfterBreak="0">
     <w:nsid w:val="55125F08"/>
     <w:multiLevelType w:val="hybridMultilevel"/>
-    <w:tmpl w:val="F974A2E2"/>
+    <w:tmpl w:val="5306A78E"/>
     <w:lvl w:ilvl="0" w:tplc="08090001">
       <w:start w:val="1"/>
       <w:numFmt w:val="bullet"/>
@@ -1276,6 +1596,119 @@
       </w:rPr>
     </w:lvl>
     <w:lvl w:ilvl="1" w:tplc="08090003">
+      <w:start w:val="1"/>
+      <w:numFmt w:val="bullet"/>
+      <w:lvlText w:val="o"/>
+      <w:lvlJc w:val="left"/>
+      <w:pPr>
+        <w:ind w:left="1440" w:hanging="360"/>
+      </w:pPr>
+      <w:rPr>
+        <w:rFonts w:ascii="Courier New" w:hAnsi="Courier New" w:cs="Courier New" w:hint="default"/>
+      </w:rPr>
+    </w:lvl>
+    <w:lvl w:ilvl="2" w:tplc="08090005" w:tentative="1">
+      <w:start w:val="1"/>
+      <w:numFmt w:val="bullet"/>
+      <w:lvlText w:val=""/>
+      <w:lvlJc w:val="left"/>
+      <w:pPr>
+        <w:ind w:left="2160" w:hanging="360"/>
+      </w:pPr>
+      <w:rPr>
+        <w:rFonts w:ascii="Wingdings" w:hAnsi="Wingdings" w:hint="default"/>
+      </w:rPr>
+    </w:lvl>
+    <w:lvl w:ilvl="3" w:tplc="08090001" w:tentative="1">
+      <w:start w:val="1"/>
+      <w:numFmt w:val="bullet"/>
+      <w:lvlText w:val=""/>
+      <w:lvlJc w:val="left"/>
+      <w:pPr>
+        <w:ind w:left="2880" w:hanging="360"/>
+      </w:pPr>
+      <w:rPr>
+        <w:rFonts w:ascii="Symbol" w:hAnsi="Symbol" w:hint="default"/>
+      </w:rPr>
+    </w:lvl>
+    <w:lvl w:ilvl="4" w:tplc="08090003" w:tentative="1">
+      <w:start w:val="1"/>
+      <w:numFmt w:val="bullet"/>
+      <w:lvlText w:val="o"/>
+      <w:lvlJc w:val="left"/>
+      <w:pPr>
+        <w:ind w:left="3600" w:hanging="360"/>
+      </w:pPr>
+      <w:rPr>
+        <w:rFonts w:ascii="Courier New" w:hAnsi="Courier New" w:cs="Courier New" w:hint="default"/>
+      </w:rPr>
+    </w:lvl>
+    <w:lvl w:ilvl="5" w:tplc="08090005" w:tentative="1">
+      <w:start w:val="1"/>
+      <w:numFmt w:val="bullet"/>
+      <w:lvlText w:val=""/>
+      <w:lvlJc w:val="left"/>
+      <w:pPr>
+        <w:ind w:left="4320" w:hanging="360"/>
+      </w:pPr>
+      <w:rPr>
+        <w:rFonts w:ascii="Wingdings" w:hAnsi="Wingdings" w:hint="default"/>
+      </w:rPr>
+    </w:lvl>
+    <w:lvl w:ilvl="6" w:tplc="08090001" w:tentative="1">
+      <w:start w:val="1"/>
+      <w:numFmt w:val="bullet"/>
+      <w:lvlText w:val=""/>
+      <w:lvlJc w:val="left"/>
+      <w:pPr>
+        <w:ind w:left="5040" w:hanging="360"/>
+      </w:pPr>
+      <w:rPr>
+        <w:rFonts w:ascii="Symbol" w:hAnsi="Symbol" w:hint="default"/>
+      </w:rPr>
+    </w:lvl>
+    <w:lvl w:ilvl="7" w:tplc="08090003" w:tentative="1">
+      <w:start w:val="1"/>
+      <w:numFmt w:val="bullet"/>
+      <w:lvlText w:val="o"/>
+      <w:lvlJc w:val="left"/>
+      <w:pPr>
+        <w:ind w:left="5760" w:hanging="360"/>
+      </w:pPr>
+      <w:rPr>
+        <w:rFonts w:ascii="Courier New" w:hAnsi="Courier New" w:cs="Courier New" w:hint="default"/>
+      </w:rPr>
+    </w:lvl>
+    <w:lvl w:ilvl="8" w:tplc="08090005" w:tentative="1">
+      <w:start w:val="1"/>
+      <w:numFmt w:val="bullet"/>
+      <w:lvlText w:val=""/>
+      <w:lvlJc w:val="left"/>
+      <w:pPr>
+        <w:ind w:left="6480" w:hanging="360"/>
+      </w:pPr>
+      <w:rPr>
+        <w:rFonts w:ascii="Wingdings" w:hAnsi="Wingdings" w:hint="default"/>
+      </w:rPr>
+    </w:lvl>
+  </w:abstractNum>
+  <w:abstractNum w:abstractNumId="5" w15:restartNumberingAfterBreak="0">
+    <w:nsid w:val="73181DB5"/>
+    <w:multiLevelType w:val="hybridMultilevel"/>
+    <w:tmpl w:val="B8A654AC"/>
+    <w:lvl w:ilvl="0" w:tplc="08090001">
+      <w:start w:val="1"/>
+      <w:numFmt w:val="bullet"/>
+      <w:lvlText w:val=""/>
+      <w:lvlJc w:val="left"/>
+      <w:pPr>
+        <w:ind w:left="720" w:hanging="360"/>
+      </w:pPr>
+      <w:rPr>
+        <w:rFonts w:ascii="Symbol" w:hAnsi="Symbol" w:hint="default"/>
+      </w:rPr>
+    </w:lvl>
+    <w:lvl w:ilvl="1" w:tplc="08090003" w:tentative="1">
       <w:start w:val="1"/>
       <w:numFmt w:val="bullet"/>
       <w:lvlText w:val="o"/>
@@ -1387,11 +1820,14 @@
   <w:num w:numId="5">
     <w:abstractNumId w:val="0"/>
   </w:num>
+  <w:num w:numId="6">
+    <w:abstractNumId w:val="5"/>
+  </w:num>
 </w:numbering>
 </file>
 
 <file path=word/styles.xml><?xml version="1.0" encoding="utf-8"?>
-<w:styles xmlns:mc="http://schemas.openxmlformats.org/markup-compatibility/2006" xmlns:r="http://schemas.openxmlformats.org/officeDocument/2006/relationships" xmlns:w="http://schemas.openxmlformats.org/wordprocessingml/2006/main" xmlns:w14="http://schemas.microsoft.com/office/word/2010/wordml" xmlns:w15="http://schemas.microsoft.com/office/word/2012/wordml" mc:Ignorable="w14 w15">
+<w:styles xmlns:mc="http://schemas.openxmlformats.org/markup-compatibility/2006" xmlns:r="http://schemas.openxmlformats.org/officeDocument/2006/relationships" xmlns:w="http://schemas.openxmlformats.org/wordprocessingml/2006/main" xmlns:w14="http://schemas.microsoft.com/office/word/2010/wordml" xmlns:w15="http://schemas.microsoft.com/office/word/2012/wordml" xmlns:w16cid="http://schemas.microsoft.com/office/word/2016/wordml/cid" xmlns:w16se="http://schemas.microsoft.com/office/word/2015/wordml/symex" mc:Ignorable="w14 w15 w16se w16cid">
   <w:docDefaults>
     <w:rPrDefault>
       <w:rPr>
@@ -1407,7 +1843,7 @@
       </w:pPr>
     </w:pPrDefault>
   </w:docDefaults>
-  <w:latentStyles w:defLockedState="0" w:defUIPriority="99" w:defSemiHidden="0" w:defUnhideWhenUsed="0" w:defQFormat="0" w:count="371">
+  <w:latentStyles w:defLockedState="0" w:defUIPriority="99" w:defSemiHidden="0" w:defUnhideWhenUsed="0" w:defQFormat="0" w:count="376">
     <w:lsdException w:name="Normal" w:uiPriority="0" w:qFormat="1"/>
     <w:lsdException w:name="heading 1" w:uiPriority="9" w:qFormat="1"/>
     <w:lsdException w:name="heading 2" w:semiHidden="1" w:uiPriority="9" w:unhideWhenUsed="1" w:qFormat="1"/>
@@ -1513,7 +1949,6 @@
     <w:lsdException w:name="HTML Sample" w:semiHidden="1" w:unhideWhenUsed="1"/>
     <w:lsdException w:name="HTML Typewriter" w:semiHidden="1" w:unhideWhenUsed="1"/>
     <w:lsdException w:name="HTML Variable" w:semiHidden="1" w:unhideWhenUsed="1"/>
-    <w:lsdException w:name="Normal Table" w:semiHidden="1" w:unhideWhenUsed="1"/>
     <w:lsdException w:name="annotation subject" w:semiHidden="1" w:unhideWhenUsed="1"/>
     <w:lsdException w:name="No List" w:semiHidden="1" w:unhideWhenUsed="1"/>
     <w:lsdException w:name="Outline List 1" w:semiHidden="1" w:unhideWhenUsed="1"/>
@@ -1556,11 +1991,8 @@
     <w:lsdException w:name="Table Contemporary" w:semiHidden="1" w:unhideWhenUsed="1"/>
     <w:lsdException w:name="Table Elegant" w:semiHidden="1" w:unhideWhenUsed="1"/>
     <w:lsdException w:name="Table Professional" w:semiHidden="1" w:unhideWhenUsed="1"/>
-    <w:lsdException w:name="Table Subtle 1" w:semiHidden="1" w:unhideWhenUsed="1"/>
     <w:lsdException w:name="Table Subtle 2" w:semiHidden="1" w:unhideWhenUsed="1"/>
     <w:lsdException w:name="Table Web 1" w:semiHidden="1" w:unhideWhenUsed="1"/>
-    <w:lsdException w:name="Table Web 2" w:semiHidden="1" w:unhideWhenUsed="1"/>
-    <w:lsdException w:name="Table Web 3" w:semiHidden="1" w:unhideWhenUsed="1"/>
     <w:lsdException w:name="Balloon Text" w:semiHidden="1" w:unhideWhenUsed="1"/>
     <w:lsdException w:name="Table Grid" w:uiPriority="39"/>
     <w:lsdException w:name="Table Theme" w:semiHidden="1" w:unhideWhenUsed="1"/>
@@ -1779,6 +2211,11 @@
     <w:lsdException w:name="List Table 5 Dark Accent 6" w:uiPriority="50"/>
     <w:lsdException w:name="List Table 6 Colorful Accent 6" w:uiPriority="51"/>
     <w:lsdException w:name="List Table 7 Colorful Accent 6" w:uiPriority="52"/>
+    <w:lsdException w:name="Mention" w:semiHidden="1" w:unhideWhenUsed="1"/>
+    <w:lsdException w:name="Smart Hyperlink" w:semiHidden="1" w:unhideWhenUsed="1"/>
+    <w:lsdException w:name="Hashtag" w:semiHidden="1" w:unhideWhenUsed="1"/>
+    <w:lsdException w:name="Unresolved Mention" w:semiHidden="1" w:unhideWhenUsed="1"/>
+    <w:lsdException w:name="Smart Link" w:semiHidden="1" w:unhideWhenUsed="1"/>
   </w:latentStyles>
   <w:style w:type="paragraph" w:default="1" w:styleId="Normal">
     <w:name w:val="Normal"/>
@@ -1821,6 +2258,36 @@
       <w:ind w:left="720"/>
       <w:contextualSpacing/>
     </w:pPr>
+  </w:style>
+  <w:style w:type="paragraph" w:styleId="BalloonText">
+    <w:name w:val="Balloon Text"/>
+    <w:basedOn w:val="Normal"/>
+    <w:link w:val="BalloonTextChar"/>
+    <w:uiPriority w:val="99"/>
+    <w:semiHidden/>
+    <w:unhideWhenUsed/>
+    <w:rsid w:val="00B20A7C"/>
+    <w:pPr>
+      <w:spacing w:after="0" w:line="240" w:lineRule="auto"/>
+    </w:pPr>
+    <w:rPr>
+      <w:rFonts w:ascii="Segoe UI" w:hAnsi="Segoe UI" w:cs="Segoe UI"/>
+      <w:sz w:val="18"/>
+      <w:szCs w:val="18"/>
+    </w:rPr>
+  </w:style>
+  <w:style w:type="character" w:customStyle="1" w:styleId="BalloonTextChar">
+    <w:name w:val="Balloon Text Char"/>
+    <w:basedOn w:val="DefaultParagraphFont"/>
+    <w:link w:val="BalloonText"/>
+    <w:uiPriority w:val="99"/>
+    <w:semiHidden/>
+    <w:rsid w:val="00B20A7C"/>
+    <w:rPr>
+      <w:rFonts w:ascii="Segoe UI" w:hAnsi="Segoe UI" w:cs="Segoe UI"/>
+      <w:sz w:val="18"/>
+      <w:szCs w:val="18"/>
+    </w:rPr>
   </w:style>
 </w:styles>
 </file>

</xml_diff>